<commit_message>
started work on 4 IT work
</commit_message>
<xml_diff>
--- a/1 team profile/Team-Profile.docx
+++ b/1 team profile/Team-Profile.docx
@@ -26,13 +26,27 @@
         <w:t xml:space="preserve"> who are endowed with </w:t>
       </w:r>
       <w:r>
-        <w:t xml:space="preserve">intellectual gifts, but not </w:t>
-      </w:r>
-      <w:r>
-        <w:t xml:space="preserve">with </w:t>
-      </w:r>
-      <w:r>
-        <w:t>the qualities that glue a team together. However, we have a couple</w:t>
+        <w:t xml:space="preserve">intellectual </w:t>
+      </w:r>
+      <w:proofErr w:type="gramStart"/>
+      <w:r>
+        <w:t>gifts, but</w:t>
+      </w:r>
+      <w:proofErr w:type="gramEnd"/>
+      <w:r>
+        <w:t xml:space="preserve"> </w:t>
+      </w:r>
+      <w:r>
+        <w:t xml:space="preserve">lacking the innate skills for keeping a team </w:t>
+      </w:r>
+      <w:r>
+        <w:t>glue</w:t>
+      </w:r>
+      <w:r>
+        <w:t>d</w:t>
+      </w:r>
+      <w:r>
+        <w:t xml:space="preserve"> together. However, we have a couple</w:t>
       </w:r>
       <w:r>
         <w:t xml:space="preserve"> of</w:t>
@@ -564,10 +578,7 @@
           </w:tcPr>
           <w:p>
             <w:r>
-              <w:t>Auditory</w:t>
-            </w:r>
-            <w:r>
-              <w:t>/Visual</w:t>
+              <w:t>Auditory/Visual</w:t>
             </w:r>
             <w:r>
               <w:t xml:space="preserve"> Learner</w:t>
@@ -879,13 +890,7 @@
     </w:p>
     <w:p>
       <w:r>
-        <w:t xml:space="preserve">The test site </w:t>
-      </w:r>
-      <w:r>
-        <w:t>16personalities</w:t>
-      </w:r>
-      <w:r>
-        <w:t xml:space="preserve"> (link </w:t>
+        <w:t xml:space="preserve">The test site 16personalities (link </w:t>
       </w:r>
       <w:hyperlink r:id="rId4" w:history="1">
         <w:r>
@@ -986,13 +991,7 @@
       </w:pPr>
       <w:r>
         <w:lastRenderedPageBreak/>
-        <w:t xml:space="preserve">The distribution of </w:t>
-      </w:r>
-      <w:r>
-        <w:t>Red Panther</w:t>
-      </w:r>
-      <w:r>
-        <w:t xml:space="preserve">s within the </w:t>
+        <w:t xml:space="preserve">The distribution of Red Panthers within the </w:t>
       </w:r>
       <w:r>
         <w:t xml:space="preserve">Myers Brigg Matrix of Possible results </w:t>
@@ -1323,10 +1322,7 @@
         <w:t xml:space="preserve">not </w:t>
       </w:r>
       <w:r>
-        <w:t xml:space="preserve">having Sentinels or Explorers? </w:t>
-      </w:r>
-      <w:r>
-        <w:t>Explorer</w:t>
+        <w:t>having Sentinels or Explorers? Explorer</w:t>
       </w:r>
       <w:r>
         <w:t>s</w:t>
@@ -1350,13 +1346,7 @@
         <w:t>,</w:t>
       </w:r>
       <w:r>
-        <w:t xml:space="preserve"> </w:t>
-      </w:r>
-      <w:r>
-        <w:t>though easily distracted</w:t>
-      </w:r>
-      <w:r>
-        <w:t>. Th</w:t>
+        <w:t xml:space="preserve"> though easily distracted. Th</w:t>
       </w:r>
       <w:r>
         <w:t>ey</w:t>
@@ -1368,13 +1358,7 @@
         <w:t xml:space="preserve"> but irritating</w:t>
       </w:r>
       <w:r>
-        <w:t>.</w:t>
-      </w:r>
-      <w:r>
-        <w:t xml:space="preserve"> </w:t>
-      </w:r>
-      <w:r>
-        <w:t xml:space="preserve">Sentinels </w:t>
+        <w:t xml:space="preserve">. Sentinels </w:t>
       </w:r>
       <w:r>
         <w:t xml:space="preserve">on-the-other-hand </w:t>
@@ -1521,182 +1505,196 @@
         <w:t xml:space="preserve">doubly blessed to have </w:t>
       </w:r>
       <w:r>
-        <w:t xml:space="preserve">a Mediator. </w:t>
-      </w:r>
-      <w:r>
-        <w:t>Like unicorns, Mediators are rar</w:t>
-      </w:r>
-      <w:r>
-        <w:t xml:space="preserve">e – and </w:t>
-      </w:r>
-      <w:r>
-        <w:t>m</w:t>
-      </w:r>
-      <w:r>
-        <w:t xml:space="preserve">agical. </w:t>
-      </w:r>
-      <w:r>
-        <w:t>Mediator</w:t>
-      </w:r>
-      <w:r>
-        <w:t>s</w:t>
-      </w:r>
-      <w:r>
-        <w:t xml:space="preserve"> </w:t>
-      </w:r>
-      <w:r>
-        <w:t xml:space="preserve">come </w:t>
-      </w:r>
-      <w:r>
-        <w:t xml:space="preserve">loaded with talents amiable to working in teams: principled, able to </w:t>
-      </w:r>
-      <w:r>
-        <w:t>genuine</w:t>
-      </w:r>
-      <w:r>
-        <w:t xml:space="preserve">ly connect with </w:t>
-      </w:r>
-      <w:r>
-        <w:t>people</w:t>
-      </w:r>
-      <w:r>
-        <w:t xml:space="preserve"> and understanding of their place </w:t>
-      </w:r>
-      <w:r>
-        <w:t>as part of the whole</w:t>
-      </w:r>
-      <w:r>
-        <w:t>. To be at their best</w:t>
-      </w:r>
-      <w:r>
-        <w:t>,</w:t>
-      </w:r>
-      <w:r>
-        <w:t xml:space="preserve"> a Mediator need to keep their energy levels high, so leadership and administrative help </w:t>
-      </w:r>
-      <w:r>
-        <w:t>are</w:t>
-      </w:r>
-      <w:r>
-        <w:t xml:space="preserve"> vital. </w:t>
-      </w:r>
-    </w:p>
-    <w:p>
-      <w:r>
-        <w:t xml:space="preserve">The core of our group is </w:t>
-      </w:r>
-      <w:r>
-        <w:t xml:space="preserve">a cohort </w:t>
-      </w:r>
-      <w:r>
-        <w:t xml:space="preserve">of </w:t>
-      </w:r>
-      <w:r>
-        <w:t>Analyses</w:t>
-      </w:r>
-      <w:r>
-        <w:t xml:space="preserve"> types</w:t>
-      </w:r>
-      <w:r>
-        <w:t xml:space="preserve"> – not surprising for an IT degree. </w:t>
-      </w:r>
-      <w:r>
-        <w:t>Analysts</w:t>
-      </w:r>
-      <w:r>
-        <w:t xml:space="preserve"> are</w:t>
-      </w:r>
-      <w:r>
-        <w:t xml:space="preserve"> excellent strategic thinkers, but </w:t>
-      </w:r>
-      <w:r>
-        <w:t xml:space="preserve">not so good </w:t>
-      </w:r>
-      <w:r>
-        <w:t>when it comes to social or romantic pursuits</w:t>
-      </w:r>
-      <w:r>
-        <w:t xml:space="preserve">. </w:t>
-      </w:r>
-      <w:r>
-        <w:t xml:space="preserve">Luckily, we are all </w:t>
-      </w:r>
-      <w:r>
-        <w:t>dudes</w:t>
-      </w:r>
-      <w:r>
-        <w:t xml:space="preserve">. </w:t>
-      </w:r>
-      <w:r>
-        <w:t xml:space="preserve">Jokes aside, the </w:t>
-      </w:r>
-      <w:r>
-        <w:t xml:space="preserve">Red Panther is confronted with </w:t>
-      </w:r>
-      <w:r>
-        <w:t xml:space="preserve">the </w:t>
-      </w:r>
-      <w:r>
-        <w:t>inescapable truth</w:t>
-      </w:r>
-      <w:r>
-        <w:t>; w</w:t>
-      </w:r>
-      <w:r>
-        <w:t xml:space="preserve">e have the intellectual </w:t>
-      </w:r>
-      <w:r>
-        <w:t>horsepower</w:t>
-      </w:r>
-      <w:r>
-        <w:t xml:space="preserve"> to deal whatever </w:t>
-      </w:r>
-      <w:r>
-        <w:t>is before us</w:t>
-      </w:r>
-      <w:r>
-        <w:t xml:space="preserve">, but our </w:t>
-      </w:r>
-      <w:r>
-        <w:t>awkward</w:t>
-      </w:r>
-      <w:r>
-        <w:t>,</w:t>
-      </w:r>
-      <w:r>
-        <w:t xml:space="preserve"> prickly </w:t>
-      </w:r>
-      <w:r>
-        <w:t>selves</w:t>
-      </w:r>
-      <w:r>
-        <w:t xml:space="preserve"> </w:t>
-      </w:r>
-      <w:r>
-        <w:t xml:space="preserve">might be the iceberg to </w:t>
-      </w:r>
-      <w:r>
-        <w:t xml:space="preserve">our </w:t>
-      </w:r>
-      <w:r>
-        <w:t xml:space="preserve">teamwork titanic. </w:t>
-      </w:r>
-    </w:p>
-    <w:p>
-      <w:r>
-        <w:lastRenderedPageBreak/>
-        <w:t>A balanced team we are not. We have a s</w:t>
+        <w:t>a</w:t>
       </w:r>
       <w:bookmarkStart w:id="0" w:name="_GoBack"/>
       <w:bookmarkEnd w:id="0"/>
       <w:r>
-        <w:t>e</w:t>
+        <w:t xml:space="preserve"> Mediator. </w:t>
+      </w:r>
+      <w:r>
+        <w:t>Like unicorns, Mediators are rar</w:t>
+      </w:r>
+      <w:r>
+        <w:t xml:space="preserve">e – and </w:t>
+      </w:r>
+      <w:r>
+        <w:t>m</w:t>
+      </w:r>
+      <w:r>
+        <w:t xml:space="preserve">agical. </w:t>
+      </w:r>
+      <w:r>
+        <w:t>Mediator</w:t>
+      </w:r>
+      <w:r>
+        <w:t>s</w:t>
+      </w:r>
+      <w:r>
+        <w:t xml:space="preserve"> </w:t>
+      </w:r>
+      <w:r>
+        <w:t xml:space="preserve">come </w:t>
+      </w:r>
+      <w:r>
+        <w:t xml:space="preserve">loaded with talents amiable to working in teams: principled, able to </w:t>
+      </w:r>
+      <w:r>
+        <w:t>genuine</w:t>
+      </w:r>
+      <w:r>
+        <w:t xml:space="preserve">ly connect with </w:t>
+      </w:r>
+      <w:r>
+        <w:t>people</w:t>
+      </w:r>
+      <w:r>
+        <w:t xml:space="preserve"> and understanding of their place </w:t>
+      </w:r>
+      <w:r>
+        <w:t>as part of the whole</w:t>
+      </w:r>
+      <w:r>
+        <w:t>. To be at their best</w:t>
+      </w:r>
+      <w:r>
+        <w:t>,</w:t>
+      </w:r>
+      <w:r>
+        <w:t xml:space="preserve"> a Mediator need to keep their energy levels high, so leadership and administrative help </w:t>
+      </w:r>
+      <w:r>
+        <w:t>are</w:t>
+      </w:r>
+      <w:r>
+        <w:t xml:space="preserve"> vital. </w:t>
+      </w:r>
+    </w:p>
+    <w:p>
+      <w:r>
+        <w:t xml:space="preserve">The core of our group is </w:t>
+      </w:r>
+      <w:r>
+        <w:t xml:space="preserve">a cohort </w:t>
+      </w:r>
+      <w:r>
+        <w:t xml:space="preserve">of </w:t>
+      </w:r>
+      <w:proofErr w:type="spellStart"/>
+      <w:r>
+        <w:t>Anal</w:t>
+      </w:r>
+      <w:r>
+        <w:t>itic</w:t>
+      </w:r>
+      <w:proofErr w:type="spellEnd"/>
+      <w:r>
+        <w:t xml:space="preserve"> </w:t>
+      </w:r>
+      <w:r>
+        <w:t>types</w:t>
+      </w:r>
+      <w:r>
+        <w:t xml:space="preserve"> – not surprising for an IT degree. </w:t>
+      </w:r>
+      <w:r>
+        <w:t>Analysts</w:t>
+      </w:r>
+      <w:r>
+        <w:t xml:space="preserve"> are</w:t>
+      </w:r>
+      <w:r>
+        <w:t xml:space="preserve"> excellent strategic thinkers, but </w:t>
+      </w:r>
+      <w:r>
+        <w:t xml:space="preserve">not so good </w:t>
+      </w:r>
+      <w:r>
+        <w:t>when it comes to social or romantic pursuits</w:t>
+      </w:r>
+      <w:r>
+        <w:t xml:space="preserve">. </w:t>
+      </w:r>
+      <w:r>
+        <w:t xml:space="preserve">Luckily, we are all </w:t>
+      </w:r>
+      <w:r>
+        <w:t>dudes</w:t>
+      </w:r>
+      <w:r>
+        <w:t xml:space="preserve">. </w:t>
+      </w:r>
+      <w:r>
+        <w:t xml:space="preserve">Jokes aside, the </w:t>
+      </w:r>
+      <w:r>
+        <w:t xml:space="preserve">Red Panther is confronted with </w:t>
+      </w:r>
+      <w:r>
+        <w:t xml:space="preserve">the </w:t>
+      </w:r>
+      <w:r>
+        <w:t>inescapable truth</w:t>
+      </w:r>
+      <w:r>
+        <w:t>; w</w:t>
+      </w:r>
+      <w:r>
+        <w:t xml:space="preserve">e have the intellectual </w:t>
+      </w:r>
+      <w:r>
+        <w:t>horsepower</w:t>
+      </w:r>
+      <w:r>
+        <w:t xml:space="preserve"> to deal whatever </w:t>
+      </w:r>
+      <w:r>
+        <w:t>is before us</w:t>
+      </w:r>
+      <w:r>
+        <w:t xml:space="preserve">, but our </w:t>
+      </w:r>
+      <w:r>
+        <w:t>awkward</w:t>
+      </w:r>
+      <w:r>
+        <w:t>,</w:t>
+      </w:r>
+      <w:r>
+        <w:t xml:space="preserve"> prickly </w:t>
+      </w:r>
+      <w:r>
+        <w:t>selves</w:t>
+      </w:r>
+      <w:r>
+        <w:t xml:space="preserve"> </w:t>
+      </w:r>
+      <w:r>
+        <w:t xml:space="preserve">might be the iceberg to </w:t>
+      </w:r>
+      <w:r>
+        <w:t xml:space="preserve">our </w:t>
+      </w:r>
+      <w:r>
+        <w:t xml:space="preserve">teamwork titanic. </w:t>
+      </w:r>
+    </w:p>
+    <w:p>
+      <w:r>
+        <w:lastRenderedPageBreak/>
+        <w:t>A balanced team we are not. We have a se</w:t>
       </w:r>
       <w:r>
         <w:t>vere</w:t>
       </w:r>
       <w:r>
-        <w:t xml:space="preserve"> lean towards the Analyst pole, with nothing balancing the team from the spontaneous and neatly arranged Explorer and Sentinel roles. However, the </w:t>
+        <w:t xml:space="preserve"> lean towards the Analyst pole, with nothing balancing the team from the spontaneous and neatly arranged Explorer and Sentinel roles. </w:t>
+      </w:r>
+      <w:r>
+        <w:t>On the bright side</w:t>
+      </w:r>
+      <w:r>
+        <w:t xml:space="preserve">, the </w:t>
       </w:r>
       <w:r>
         <w:t xml:space="preserve">Red </w:t>
@@ -1752,7 +1750,7 @@
         <w:t xml:space="preserve">with a cornucopia of </w:t>
       </w:r>
       <w:r>
-        <w:t>communication skills</w:t>
+        <w:t>team-binding instincts</w:t>
       </w:r>
       <w:r>
         <w:t xml:space="preserve">. </w:t>

</xml_diff>